<commit_message>
Converted rapport to pdf
</commit_message>
<xml_diff>
--- a/TP1/Rapport.docx
+++ b/TP1/Rapport.docx
@@ -386,6 +386,22 @@
           <w:rFonts w:ascii="Open Sans" w:hAnsi="Open Sans" w:cs="Open Sans"/>
           <w:lang w:val="fr-CA"/>
         </w:rPr>
+        <w:t>Thierry Beiko 1843222</w:t>
+      </w:r>
+      <w:r>
+        <w:rPr>
+          <w:rStyle w:val="normaltextrun"/>
+          <w:rFonts w:ascii="Open Sans" w:hAnsi="Open Sans" w:cs="Open Sans"/>
+          <w:lang w:val="fr-CA"/>
+        </w:rPr>
+        <w:br/>
+      </w:r>
+      <w:r>
+        <w:rPr>
+          <w:rStyle w:val="normaltextrun"/>
+          <w:rFonts w:ascii="Open Sans" w:hAnsi="Open Sans" w:cs="Open Sans"/>
+          <w:lang w:val="fr-CA"/>
+        </w:rPr>
         <w:t xml:space="preserve">Michael </w:t>
       </w:r>
       <w:proofErr w:type="spellStart"/>
@@ -405,40 +421,6 @@
           <w:lang w:val="fr-CA"/>
         </w:rPr>
         <w:t xml:space="preserve"> 1849421</w:t>
-      </w:r>
-      <w:r>
-        <w:rPr>
-          <w:rStyle w:val="eop"/>
-          <w:rFonts w:ascii="Open Sans" w:hAnsi="Open Sans" w:cs="Open Sans"/>
-          <w:lang w:val="fr-CA"/>
-        </w:rPr>
-        <w:br/>
-      </w:r>
-      <w:r>
-        <w:rPr>
-          <w:rStyle w:val="normaltextrun"/>
-          <w:rFonts w:ascii="Open Sans" w:hAnsi="Open Sans" w:cs="Open Sans"/>
-          <w:lang w:val="fr-CA"/>
-        </w:rPr>
-        <w:t xml:space="preserve">Thierry </w:t>
-      </w:r>
-      <w:proofErr w:type="spellStart"/>
-      <w:r>
-        <w:rPr>
-          <w:rStyle w:val="normaltextrun"/>
-          <w:rFonts w:ascii="Open Sans" w:hAnsi="Open Sans" w:cs="Open Sans"/>
-          <w:lang w:val="fr-CA"/>
-        </w:rPr>
-        <w:t>Beiko</w:t>
-      </w:r>
-      <w:proofErr w:type="spellEnd"/>
-      <w:r>
-        <w:rPr>
-          <w:rStyle w:val="normaltextrun"/>
-          <w:rFonts w:ascii="Open Sans" w:hAnsi="Open Sans" w:cs="Open Sans"/>
-          <w:lang w:val="fr-CA"/>
-        </w:rPr>
-        <w:t xml:space="preserve"> 1843222</w:t>
       </w:r>
       <w:r>
         <w:rPr>
@@ -726,7 +708,19 @@
         <w:rPr>
           <w:lang w:val="fr-CA"/>
         </w:rPr>
-        <w:t xml:space="preserve">Du côté client, la fonction principale s’assure qu’il est possible de se connecter à l’adresse IP fournie, établie une connexion, demande et envoie au serveur les informations du client, affiche la réponse du serveur, envoi l’image et reçoit finalement l’image traité. </w:t>
+        <w:t>Du côté client, la fonction principale s’assure qu’il est possible de se connecter à l’adresse IP fournie, établie une connexion, demande et envoie au serveur les informations du client, affiche la réponse du serveur, envoi l’image et reçoit finalement l’image traité</w:t>
+      </w:r>
+      <w:r>
+        <w:rPr>
+          <w:lang w:val="fr-CA"/>
+        </w:rPr>
+        <w:t>e</w:t>
+      </w:r>
+      <w:r>
+        <w:rPr>
+          <w:lang w:val="fr-CA"/>
+        </w:rPr>
+        <w:t xml:space="preserve">. </w:t>
       </w:r>
     </w:p>
     <w:p>
@@ -741,7 +735,19 @@
         <w:rPr>
           <w:lang w:val="fr-CA"/>
         </w:rPr>
-        <w:t>Le serveur et les clients se communiquent les images (pré et post traités) à l’aide</w:t>
+        <w:t>Le serveur et les clients se communiquent les images (pré et post traité</w:t>
+      </w:r>
+      <w:r>
+        <w:rPr>
+          <w:lang w:val="fr-CA"/>
+        </w:rPr>
+        <w:t>e</w:t>
+      </w:r>
+      <w:r>
+        <w:rPr>
+          <w:lang w:val="fr-CA"/>
+        </w:rPr>
+        <w:t>s) à l’aide</w:t>
       </w:r>
       <w:r>
         <w:rPr>
@@ -784,23 +790,130 @@
           <w:lang w:val="fr-CA"/>
         </w:rPr>
         <w:t xml:space="preserve"> La fonction </w:t>
+      </w:r>
+      <w:proofErr w:type="gramStart"/>
+      <w:r>
+        <w:rPr>
+          <w:i/>
+          <w:iCs/>
+          <w:lang w:val="fr-FR"/>
+        </w:rPr>
+        <w:t>process(</w:t>
+      </w:r>
+      <w:proofErr w:type="gramEnd"/>
+      <w:r>
+        <w:rPr>
+          <w:i/>
+          <w:iCs/>
+          <w:lang w:val="fr-FR"/>
+        </w:rPr>
+        <w:t>)</w:t>
+      </w:r>
+      <w:r>
+        <w:rPr>
+          <w:lang w:val="fr-FR"/>
+        </w:rPr>
+        <w:t xml:space="preserve"> qui traite l</w:t>
+      </w:r>
+      <w:r>
+        <w:rPr>
+          <w:lang w:val="fr-CA"/>
+        </w:rPr>
+        <w:t xml:space="preserve">’image utilise des </w:t>
+      </w:r>
+      <w:proofErr w:type="spellStart"/>
+      <w:r>
+        <w:rPr>
+          <w:i/>
+          <w:iCs/>
+          <w:lang w:val="fr-CA"/>
+        </w:rPr>
+        <w:t>BufferedImage</w:t>
+      </w:r>
+      <w:proofErr w:type="spellEnd"/>
+      <w:r>
+        <w:rPr>
+          <w:lang w:val="fr-CA"/>
+        </w:rPr>
+        <w:t>. Finalement, l’image d’origine et celle traitée sont enregistré</w:t>
+      </w:r>
+      <w:r>
+        <w:rPr>
+          <w:lang w:val="fr-CA"/>
+        </w:rPr>
+        <w:t>e</w:t>
+      </w:r>
+      <w:r>
+        <w:rPr>
+          <w:lang w:val="fr-CA"/>
+        </w:rPr>
+        <w:t xml:space="preserve">s sur la machine du client. Nous avons </w:t>
+      </w:r>
+      <w:r>
+        <w:rPr>
+          <w:lang w:val="fr-CA"/>
+        </w:rPr>
+        <w:t>créé</w:t>
+      </w:r>
+      <w:r>
+        <w:rPr>
+          <w:lang w:val="fr-CA"/>
+        </w:rPr>
+        <w:t xml:space="preserve"> des fonctions de conversion</w:t>
+      </w:r>
+      <w:r>
+        <w:rPr>
+          <w:lang w:val="fr-CA"/>
+        </w:rPr>
+        <w:t xml:space="preserve">s. Tout d’abord, on converti l’image originale en </w:t>
+      </w:r>
+      <w:r>
+        <w:rPr>
+          <w:i/>
+          <w:iCs/>
+          <w:lang w:val="fr-CA"/>
+        </w:rPr>
+        <w:t xml:space="preserve">byte </w:t>
+      </w:r>
+      <w:proofErr w:type="spellStart"/>
+      <w:r>
+        <w:rPr>
+          <w:i/>
+          <w:iCs/>
+          <w:lang w:val="fr-CA"/>
+        </w:rPr>
+        <w:t>array</w:t>
+      </w:r>
+      <w:proofErr w:type="spellEnd"/>
+      <w:r>
+        <w:rPr>
+          <w:i/>
+          <w:iCs/>
+          <w:lang w:val="fr-CA"/>
+        </w:rPr>
+        <w:t xml:space="preserve"> </w:t>
+      </w:r>
+      <w:r>
+        <w:rPr>
+          <w:iCs/>
+          <w:lang w:val="fr-CA"/>
+        </w:rPr>
+        <w:t>(</w:t>
       </w:r>
       <w:proofErr w:type="spellStart"/>
       <w:proofErr w:type="gramStart"/>
       <w:r>
         <w:rPr>
           <w:i/>
-          <w:iCs/>
-          <w:lang w:val="fr-FR"/>
-        </w:rPr>
-        <w:t>process</w:t>
+          <w:lang w:val="fr-CA"/>
+        </w:rPr>
+        <w:t>jpegToByte</w:t>
       </w:r>
       <w:proofErr w:type="spellEnd"/>
       <w:r>
         <w:rPr>
           <w:i/>
-          <w:iCs/>
-          <w:lang w:val="fr-FR"/>
+          <w:lang w:val="fr-CA"/>
         </w:rPr>
         <w:t>(</w:t>
       </w:r>
@@ -808,28 +921,44 @@
       <w:r>
         <w:rPr>
           <w:i/>
-          <w:iCs/>
-          <w:lang w:val="fr-FR"/>
+          <w:lang w:val="fr-CA"/>
         </w:rPr>
         <w:t>)</w:t>
       </w:r>
       <w:r>
         <w:rPr>
-          <w:lang w:val="fr-FR"/>
-        </w:rPr>
-        <w:t xml:space="preserve"> qui traite l</w:t>
-      </w:r>
-      <w:r>
-        <w:rPr>
-          <w:lang w:val="fr-CA"/>
-        </w:rPr>
-        <w:t xml:space="preserve">’image utilise des </w:t>
+          <w:iCs/>
+          <w:lang w:val="fr-CA"/>
+        </w:rPr>
+        <w:t xml:space="preserve">) du côté du client. Après avoir été transmis au serveur, le </w:t>
+      </w:r>
+      <w:r>
+        <w:rPr>
+          <w:i/>
+          <w:lang w:val="fr-CA"/>
+        </w:rPr>
+        <w:t xml:space="preserve">byte </w:t>
       </w:r>
       <w:proofErr w:type="spellStart"/>
       <w:r>
         <w:rPr>
           <w:i/>
-          <w:iCs/>
+          <w:lang w:val="fr-CA"/>
+        </w:rPr>
+        <w:t>array</w:t>
+      </w:r>
+      <w:proofErr w:type="spellEnd"/>
+      <w:r>
+        <w:rPr>
+          <w:iCs/>
+          <w:lang w:val="fr-CA"/>
+        </w:rPr>
+        <w:t xml:space="preserve"> est converti en </w:t>
+      </w:r>
+      <w:proofErr w:type="spellStart"/>
+      <w:r>
+        <w:rPr>
+          <w:i/>
           <w:lang w:val="fr-CA"/>
         </w:rPr>
         <w:t>BufferedImage</w:t>
@@ -837,72 +966,10 @@
       <w:proofErr w:type="spellEnd"/>
       <w:r>
         <w:rPr>
-          <w:lang w:val="fr-CA"/>
-        </w:rPr>
-        <w:t>. Finalement, l’image d’origine et celle traitée sont enregistrés en format jp</w:t>
-      </w:r>
-      <w:r>
-        <w:rPr>
-          <w:lang w:val="fr-CA"/>
-        </w:rPr>
-        <w:t>e</w:t>
-      </w:r>
-      <w:r>
-        <w:rPr>
-          <w:lang w:val="fr-CA"/>
-        </w:rPr>
-        <w:t xml:space="preserve">g sur la machine du client. Nous avons </w:t>
-      </w:r>
-      <w:r>
-        <w:rPr>
-          <w:lang w:val="fr-CA"/>
-        </w:rPr>
-        <w:t>créé</w:t>
-      </w:r>
-      <w:r>
-        <w:rPr>
-          <w:lang w:val="fr-CA"/>
-        </w:rPr>
-        <w:t xml:space="preserve"> des fonctions de conversion</w:t>
-      </w:r>
-      <w:r>
-        <w:rPr>
-          <w:lang w:val="fr-CA"/>
-        </w:rPr>
-        <w:t xml:space="preserve">s. Tout d’abord, on converti l’image originale en </w:t>
-      </w:r>
-      <w:r>
-        <w:rPr>
-          <w:i/>
-          <w:iCs/>
-          <w:lang w:val="fr-CA"/>
-        </w:rPr>
-        <w:t xml:space="preserve">byte </w:t>
-      </w:r>
-      <w:proofErr w:type="spellStart"/>
-      <w:r>
-        <w:rPr>
-          <w:i/>
-          <w:iCs/>
-          <w:lang w:val="fr-CA"/>
-        </w:rPr>
-        <w:t>array</w:t>
-      </w:r>
-      <w:proofErr w:type="spellEnd"/>
-      <w:r>
-        <w:rPr>
-          <w:i/>
-          <w:iCs/>
-          <w:lang w:val="fr-CA"/>
-        </w:rPr>
-        <w:t xml:space="preserve"> </w:t>
-      </w:r>
-      <w:r>
-        <w:rPr>
-          <w:iCs/>
-          <w:lang w:val="fr-CA"/>
-        </w:rPr>
-        <w:t>(</w:t>
+          <w:iCs/>
+          <w:lang w:val="fr-CA"/>
+        </w:rPr>
+        <w:t xml:space="preserve"> (</w:t>
       </w:r>
       <w:proofErr w:type="spellStart"/>
       <w:proofErr w:type="gramStart"/>
@@ -911,7 +978,7 @@
           <w:i/>
           <w:lang w:val="fr-CA"/>
         </w:rPr>
-        <w:t>jpegToByte</w:t>
+        <w:t>byteToBufferedImage</w:t>
       </w:r>
       <w:proofErr w:type="spellEnd"/>
       <w:r>
@@ -934,7 +1001,55 @@
           <w:iCs/>
           <w:lang w:val="fr-CA"/>
         </w:rPr>
-        <w:t xml:space="preserve">) du côté du client. Après avoir été transmis au serveur, le </w:t>
+        <w:t xml:space="preserve">) et elle est traitée par la fonction de </w:t>
+      </w:r>
+      <w:proofErr w:type="spellStart"/>
+      <w:r>
+        <w:rPr>
+          <w:iCs/>
+          <w:lang w:val="fr-CA"/>
+        </w:rPr>
+        <w:t>Sobel</w:t>
+      </w:r>
+      <w:proofErr w:type="spellEnd"/>
+      <w:r>
+        <w:rPr>
+          <w:iCs/>
+          <w:lang w:val="fr-CA"/>
+        </w:rPr>
+        <w:t xml:space="preserve">. Ensuite, la </w:t>
+      </w:r>
+      <w:proofErr w:type="spellStart"/>
+      <w:r>
+        <w:rPr>
+          <w:i/>
+          <w:lang w:val="fr-CA"/>
+        </w:rPr>
+        <w:t>BufferedImage</w:t>
+      </w:r>
+      <w:proofErr w:type="spellEnd"/>
+      <w:r>
+        <w:rPr>
+          <w:iCs/>
+          <w:lang w:val="fr-CA"/>
+        </w:rPr>
+        <w:t xml:space="preserve"> est </w:t>
+      </w:r>
+      <w:proofErr w:type="spellStart"/>
+      <w:r>
+        <w:rPr>
+          <w:iCs/>
+          <w:lang w:val="fr-CA"/>
+        </w:rPr>
+        <w:t>re-converti</w:t>
+      </w:r>
+      <w:proofErr w:type="spellEnd"/>
+      <w:r>
+        <w:rPr>
+          <w:iCs/>
+          <w:lang w:val="fr-CA"/>
+        </w:rPr>
+        <w:t xml:space="preserve"> en </w:t>
       </w:r>
       <w:r>
         <w:rPr>
@@ -954,26 +1069,17 @@
       <w:proofErr w:type="spellEnd"/>
       <w:r>
         <w:rPr>
-          <w:iCs/>
-          <w:lang w:val="fr-CA"/>
-        </w:rPr>
-        <w:t xml:space="preserve"> est converti en </w:t>
-      </w:r>
-      <w:proofErr w:type="spellStart"/>
-      <w:r>
-        <w:rPr>
-          <w:i/>
-          <w:lang w:val="fr-CA"/>
-        </w:rPr>
-        <w:t>BufferedImage</w:t>
-      </w:r>
-      <w:proofErr w:type="spellEnd"/>
-      <w:r>
-        <w:rPr>
-          <w:iCs/>
-          <w:lang w:val="fr-CA"/>
-        </w:rPr>
-        <w:t xml:space="preserve"> (</w:t>
+          <w:i/>
+          <w:lang w:val="fr-CA"/>
+        </w:rPr>
+        <w:t xml:space="preserve"> </w:t>
+      </w:r>
+      <w:r>
+        <w:rPr>
+          <w:iCs/>
+          <w:lang w:val="fr-CA"/>
+        </w:rPr>
+        <w:t>(</w:t>
       </w:r>
       <w:proofErr w:type="spellStart"/>
       <w:proofErr w:type="gramStart"/>
@@ -982,7 +1088,7 @@
           <w:i/>
           <w:lang w:val="fr-CA"/>
         </w:rPr>
-        <w:t>byteToBufferedImage</w:t>
+        <w:t>bufferedImageToByte</w:t>
       </w:r>
       <w:proofErr w:type="spellEnd"/>
       <w:r>
@@ -1005,15 +1111,22 @@
           <w:iCs/>
           <w:lang w:val="fr-CA"/>
         </w:rPr>
-        <w:t xml:space="preserve">) et elle est traitée par la fonction de </w:t>
+        <w:t xml:space="preserve">) pour finalement être renvoyé au client. Après avoir reçu le </w:t>
+      </w:r>
+      <w:r>
+        <w:rPr>
+          <w:i/>
+          <w:lang w:val="fr-CA"/>
+        </w:rPr>
+        <w:t xml:space="preserve">byte </w:t>
       </w:r>
       <w:proofErr w:type="spellStart"/>
       <w:r>
         <w:rPr>
-          <w:iCs/>
-          <w:lang w:val="fr-CA"/>
-        </w:rPr>
-        <w:t>Sobel</w:t>
+          <w:i/>
+          <w:lang w:val="fr-CA"/>
+        </w:rPr>
+        <w:t>array</w:t>
       </w:r>
       <w:proofErr w:type="spellEnd"/>
       <w:r>
@@ -1021,15 +1134,15 @@
           <w:iCs/>
           <w:lang w:val="fr-CA"/>
         </w:rPr>
-        <w:t xml:space="preserve">. Ensuite, la </w:t>
+        <w:t xml:space="preserve">, le client le </w:t>
       </w:r>
       <w:proofErr w:type="spellStart"/>
       <w:r>
         <w:rPr>
-          <w:i/>
-          <w:lang w:val="fr-CA"/>
-        </w:rPr>
-        <w:t>BufferedImage</w:t>
+          <w:iCs/>
+          <w:lang w:val="fr-CA"/>
+        </w:rPr>
+        <w:t>re-converti</w:t>
       </w:r>
       <w:proofErr w:type="spellEnd"/>
       <w:r>
@@ -1037,22 +1150,6 @@
           <w:iCs/>
           <w:lang w:val="fr-CA"/>
         </w:rPr>
-        <w:t xml:space="preserve"> est </w:t>
-      </w:r>
-      <w:proofErr w:type="spellStart"/>
-      <w:r>
-        <w:rPr>
-          <w:iCs/>
-          <w:lang w:val="fr-CA"/>
-        </w:rPr>
-        <w:t>re-converti</w:t>
-      </w:r>
-      <w:proofErr w:type="spellEnd"/>
-      <w:r>
-        <w:rPr>
-          <w:iCs/>
-          <w:lang w:val="fr-CA"/>
-        </w:rPr>
         <w:t xml:space="preserve"> en </w:t>
       </w:r>
       <w:r>
@@ -1060,30 +1157,28 @@
           <w:i/>
           <w:lang w:val="fr-CA"/>
         </w:rPr>
-        <w:t xml:space="preserve">byte </w:t>
-      </w:r>
-      <w:proofErr w:type="spellStart"/>
-      <w:r>
-        <w:rPr>
-          <w:i/>
-          <w:lang w:val="fr-CA"/>
-        </w:rPr>
-        <w:t>array</w:t>
-      </w:r>
-      <w:proofErr w:type="spellEnd"/>
-      <w:r>
-        <w:rPr>
-          <w:i/>
-          <w:lang w:val="fr-CA"/>
-        </w:rPr>
-        <w:t xml:space="preserve"> </w:t>
-      </w:r>
-      <w:r>
-        <w:rPr>
-          <w:iCs/>
-          <w:lang w:val="fr-CA"/>
-        </w:rPr>
-        <w:t>(</w:t>
+        <w:t>jp</w:t>
+      </w:r>
+      <w:r>
+        <w:rPr>
+          <w:i/>
+          <w:lang w:val="fr-CA"/>
+        </w:rPr>
+        <w:t>e</w:t>
+      </w:r>
+      <w:r>
+        <w:rPr>
+          <w:i/>
+          <w:lang w:val="fr-CA"/>
+        </w:rPr>
+        <w:t>g</w:t>
+      </w:r>
+      <w:r>
+        <w:rPr>
+          <w:iCs/>
+          <w:lang w:val="fr-CA"/>
+        </w:rPr>
+        <w:t xml:space="preserve"> (</w:t>
       </w:r>
       <w:proofErr w:type="spellStart"/>
       <w:proofErr w:type="gramStart"/>
@@ -1092,7 +1187,7 @@
           <w:i/>
           <w:lang w:val="fr-CA"/>
         </w:rPr>
-        <w:t>bufferedImageToByte</w:t>
+        <w:t>byteToJpeg</w:t>
       </w:r>
       <w:proofErr w:type="spellEnd"/>
       <w:r>
@@ -1105,22 +1200,75 @@
       <w:proofErr w:type="gramEnd"/>
       <w:r>
         <w:rPr>
-          <w:i/>
-          <w:lang w:val="fr-CA"/>
-        </w:rPr>
-        <w:t>)</w:t>
-      </w:r>
-      <w:r>
-        <w:rPr>
-          <w:iCs/>
-          <w:lang w:val="fr-CA"/>
-        </w:rPr>
-        <w:t xml:space="preserve">) pour finalement être renvoyé au client. Après avoir reçu le </w:t>
-      </w:r>
-      <w:r>
-        <w:rPr>
-          <w:i/>
-          <w:lang w:val="fr-CA"/>
+          <w:iCs/>
+          <w:lang w:val="fr-CA"/>
+        </w:rPr>
+        <w:t xml:space="preserve">)) avant de la sauvegarder sur la machine. </w:t>
+      </w:r>
+    </w:p>
+    <w:p>
+      <w:pPr>
+        <w:pStyle w:val="Heading1"/>
+        <w:rPr>
+          <w:lang w:val="fr-FR"/>
+        </w:rPr>
+      </w:pPr>
+      <w:r>
+        <w:rPr>
+          <w:lang w:val="fr-FR"/>
+        </w:rPr>
+        <w:lastRenderedPageBreak/>
+        <w:t>Difficultés rencontrées et solutions apportées</w:t>
+      </w:r>
+    </w:p>
+    <w:p>
+      <w:pPr>
+        <w:jc w:val="both"/>
+        <w:rPr>
+          <w:lang w:val="fr-FR"/>
+        </w:rPr>
+      </w:pPr>
+      <w:r>
+        <w:rPr>
+          <w:lang w:val="fr-FR"/>
+        </w:rPr>
+        <w:t xml:space="preserve">Au début, nous essayions de communiquer les images directement en format </w:t>
+      </w:r>
+      <w:r>
+        <w:rPr>
+          <w:i/>
+          <w:iCs/>
+          <w:lang w:val="fr-FR"/>
+        </w:rPr>
+        <w:t>jpg</w:t>
+      </w:r>
+      <w:r>
+        <w:rPr>
+          <w:lang w:val="fr-FR"/>
+        </w:rPr>
+        <w:t xml:space="preserve"> ou </w:t>
+      </w:r>
+      <w:proofErr w:type="spellStart"/>
+      <w:r>
+        <w:rPr>
+          <w:i/>
+          <w:iCs/>
+          <w:lang w:val="fr-FR"/>
+        </w:rPr>
+        <w:t>BufferedImage</w:t>
+      </w:r>
+      <w:proofErr w:type="spellEnd"/>
+      <w:r>
+        <w:rPr>
+          <w:lang w:val="fr-FR"/>
+        </w:rPr>
+        <w:t xml:space="preserve"> et nous avions beaucoup de misère. Après avoir compris grâce à des recherches internet que la communication entre socket était beaucoup plus facile avec des </w:t>
+      </w:r>
+      <w:r>
+        <w:rPr>
+          <w:i/>
+          <w:iCs/>
+          <w:lang w:val="fr-FR"/>
         </w:rPr>
         <w:t xml:space="preserve">byte </w:t>
       </w:r>
@@ -1128,75 +1276,131 @@
       <w:r>
         <w:rPr>
           <w:i/>
-          <w:lang w:val="fr-CA"/>
+          <w:iCs/>
+          <w:lang w:val="fr-FR"/>
         </w:rPr>
         <w:t>array</w:t>
       </w:r>
       <w:proofErr w:type="spellEnd"/>
       <w:r>
         <w:rPr>
-          <w:iCs/>
-          <w:lang w:val="fr-CA"/>
-        </w:rPr>
-        <w:t xml:space="preserve">, le client le </w:t>
+          <w:lang w:val="fr-FR"/>
+        </w:rPr>
+        <w:t xml:space="preserve"> nous avons été en mesure de finir le code pour la communication. Nous avons aussi dû implémenter une logique pour envoyer la taille du </w:t>
       </w:r>
       <w:proofErr w:type="spellStart"/>
       <w:r>
         <w:rPr>
-          <w:iCs/>
-          <w:lang w:val="fr-CA"/>
-        </w:rPr>
-        <w:t>re-converti</w:t>
+          <w:i/>
+          <w:iCs/>
+          <w:lang w:val="fr-FR"/>
+        </w:rPr>
+        <w:t>array</w:t>
       </w:r>
       <w:proofErr w:type="spellEnd"/>
       <w:r>
         <w:rPr>
-          <w:iCs/>
-          <w:lang w:val="fr-CA"/>
-        </w:rPr>
-        <w:t xml:space="preserve"> en </w:t>
-      </w:r>
-      <w:r>
-        <w:rPr>
-          <w:i/>
-          <w:lang w:val="fr-CA"/>
-        </w:rPr>
-        <w:t>jp</w:t>
-      </w:r>
-      <w:r>
-        <w:rPr>
-          <w:i/>
-          <w:lang w:val="fr-CA"/>
-        </w:rPr>
-        <w:t>e</w:t>
-      </w:r>
-      <w:r>
-        <w:rPr>
-          <w:i/>
-          <w:lang w:val="fr-CA"/>
-        </w:rPr>
-        <w:t>g</w:t>
-      </w:r>
-      <w:r>
-        <w:rPr>
-          <w:iCs/>
-          <w:lang w:val="fr-CA"/>
-        </w:rPr>
-        <w:t xml:space="preserve"> (</w:t>
+          <w:lang w:val="fr-FR"/>
+        </w:rPr>
+        <w:t xml:space="preserve"> avant de communiquer l’</w:t>
+      </w:r>
+      <w:proofErr w:type="spellStart"/>
+      <w:r>
+        <w:rPr>
+          <w:i/>
+          <w:iCs/>
+          <w:lang w:val="fr-FR"/>
+        </w:rPr>
+        <w:t>array</w:t>
+      </w:r>
+      <w:proofErr w:type="spellEnd"/>
+      <w:r>
+        <w:rPr>
+          <w:lang w:val="fr-FR"/>
+        </w:rPr>
+        <w:t xml:space="preserve"> en tant que tel. En effet, lorsqu’on envoi des </w:t>
+      </w:r>
+      <w:r>
+        <w:rPr>
+          <w:i/>
+          <w:iCs/>
+          <w:lang w:val="fr-FR"/>
+        </w:rPr>
+        <w:t xml:space="preserve">byte </w:t>
+      </w:r>
+      <w:proofErr w:type="spellStart"/>
+      <w:r>
+        <w:rPr>
+          <w:i/>
+          <w:iCs/>
+          <w:lang w:val="fr-FR"/>
+        </w:rPr>
+        <w:t>array</w:t>
+      </w:r>
+      <w:proofErr w:type="spellEnd"/>
+      <w:r>
+        <w:rPr>
+          <w:lang w:val="fr-FR"/>
+        </w:rPr>
+        <w:t xml:space="preserve"> entre socket, il faut réserver l’espace mémoire. </w:t>
+      </w:r>
+    </w:p>
+    <w:p>
+      <w:pPr>
+        <w:pStyle w:val="Heading1"/>
+        <w:rPr>
+          <w:lang w:val="fr-FR"/>
+        </w:rPr>
+      </w:pPr>
+      <w:r>
+        <w:rPr>
+          <w:lang w:val="fr-FR"/>
+        </w:rPr>
+        <w:t>Critiques et Améliorations</w:t>
+      </w:r>
+    </w:p>
+    <w:p>
+      <w:pPr>
+        <w:jc w:val="both"/>
+        <w:rPr>
+          <w:lang w:val="fr-CA"/>
+        </w:rPr>
+      </w:pPr>
+      <w:r>
+        <w:rPr>
+          <w:lang w:val="fr-CA"/>
+        </w:rPr>
+        <w:t xml:space="preserve">En termes de réseautique, nous croyons que ce laboratoire ne permet pas énormément de mettre en application les connaissances théoriques vues en cours. En effet, le seul parallèle entre le cours théorique et ce laboratoire sont les adresses </w:t>
+      </w:r>
+      <w:proofErr w:type="spellStart"/>
+      <w:r>
+        <w:rPr>
+          <w:lang w:val="fr-CA"/>
+        </w:rPr>
+        <w:t>IPs</w:t>
+      </w:r>
+      <w:proofErr w:type="spellEnd"/>
+      <w:r>
+        <w:rPr>
+          <w:lang w:val="fr-CA"/>
+        </w:rPr>
+        <w:t xml:space="preserve"> et les ports. De plus, tout ce que nous avions à faire était d’appeler une fonction </w:t>
       </w:r>
       <w:proofErr w:type="spellStart"/>
       <w:proofErr w:type="gramStart"/>
       <w:r>
         <w:rPr>
           <w:i/>
-          <w:lang w:val="fr-CA"/>
-        </w:rPr>
-        <w:t>byteToJpeg</w:t>
+          <w:iCs/>
+          <w:lang w:val="fr-CA"/>
+        </w:rPr>
+        <w:t>connect</w:t>
       </w:r>
       <w:proofErr w:type="spellEnd"/>
       <w:r>
         <w:rPr>
           <w:i/>
+          <w:iCs/>
           <w:lang w:val="fr-CA"/>
         </w:rPr>
         <w:t>(</w:t>
@@ -1204,259 +1408,43 @@
       <w:proofErr w:type="gramEnd"/>
       <w:r>
         <w:rPr>
-          <w:iCs/>
-          <w:lang w:val="fr-CA"/>
-        </w:rPr>
-        <w:t xml:space="preserve">)) avant de la sauvegarder sur la machine. </w:t>
+          <w:i/>
+          <w:iCs/>
+          <w:lang w:val="fr-CA"/>
+        </w:rPr>
+        <w:t>)</w:t>
+      </w:r>
+      <w:r>
+        <w:rPr>
+          <w:lang w:val="fr-CA"/>
+        </w:rPr>
+        <w:t xml:space="preserve"> pour établir la connexion.  </w:t>
       </w:r>
     </w:p>
     <w:p>
       <w:pPr>
-        <w:pStyle w:val="Heading1"/>
-        <w:rPr>
-          <w:lang w:val="fr-FR"/>
-        </w:rPr>
-      </w:pPr>
-      <w:r>
-        <w:rPr>
-          <w:lang w:val="fr-FR"/>
-        </w:rPr>
-        <w:lastRenderedPageBreak/>
-        <w:t>Difficultés rencontrées et solutions apportées</w:t>
-      </w:r>
-    </w:p>
-    <w:p>
-      <w:pPr>
         <w:jc w:val="both"/>
         <w:rPr>
-          <w:lang w:val="fr-FR"/>
-        </w:rPr>
-      </w:pPr>
-      <w:r>
-        <w:rPr>
-          <w:lang w:val="fr-FR"/>
-        </w:rPr>
-        <w:t xml:space="preserve">Au début, nous essayions de communiquer les images directement en format </w:t>
-      </w:r>
-      <w:proofErr w:type="spellStart"/>
-      <w:r>
-        <w:rPr>
-          <w:i/>
-          <w:iCs/>
-          <w:lang w:val="fr-FR"/>
-        </w:rPr>
-        <w:t>jpg</w:t>
-      </w:r>
-      <w:proofErr w:type="spellEnd"/>
-      <w:r>
-        <w:rPr>
-          <w:lang w:val="fr-FR"/>
-        </w:rPr>
-        <w:t xml:space="preserve"> ou </w:t>
-      </w:r>
-      <w:proofErr w:type="spellStart"/>
-      <w:r>
-        <w:rPr>
-          <w:i/>
-          <w:iCs/>
-          <w:lang w:val="fr-FR"/>
-        </w:rPr>
-        <w:t>BufferedImage</w:t>
-      </w:r>
-      <w:proofErr w:type="spellEnd"/>
-      <w:r>
-        <w:rPr>
-          <w:lang w:val="fr-FR"/>
-        </w:rPr>
-        <w:t xml:space="preserve"> et nous avions beaucoup de misère. Après avoir compris grâce à des recherches internet que la communication entre socket était beaucoup plus facile avec des </w:t>
-      </w:r>
-      <w:r>
-        <w:rPr>
-          <w:i/>
-          <w:iCs/>
-          <w:lang w:val="fr-FR"/>
-        </w:rPr>
-        <w:t xml:space="preserve">byte </w:t>
-      </w:r>
-      <w:proofErr w:type="spellStart"/>
-      <w:r>
-        <w:rPr>
-          <w:i/>
-          <w:iCs/>
-          <w:lang w:val="fr-FR"/>
-        </w:rPr>
-        <w:t>array</w:t>
-      </w:r>
-      <w:proofErr w:type="spellEnd"/>
-      <w:r>
-        <w:rPr>
-          <w:lang w:val="fr-FR"/>
-        </w:rPr>
-        <w:t xml:space="preserve"> nous avons été en mesure de finir le code pour la communication. Nous avons aussi dû implémenter une logique pour envoyer la taille du </w:t>
-      </w:r>
-      <w:proofErr w:type="spellStart"/>
-      <w:r>
-        <w:rPr>
-          <w:i/>
-          <w:iCs/>
-          <w:lang w:val="fr-FR"/>
-        </w:rPr>
-        <w:t>array</w:t>
-      </w:r>
-      <w:proofErr w:type="spellEnd"/>
-      <w:r>
-        <w:rPr>
-          <w:lang w:val="fr-FR"/>
-        </w:rPr>
-        <w:t xml:space="preserve"> avant de communiquer l’</w:t>
-      </w:r>
-      <w:proofErr w:type="spellStart"/>
-      <w:r>
-        <w:rPr>
-          <w:i/>
-          <w:iCs/>
-          <w:lang w:val="fr-FR"/>
-        </w:rPr>
-        <w:t>array</w:t>
-      </w:r>
-      <w:proofErr w:type="spellEnd"/>
-      <w:r>
-        <w:rPr>
-          <w:lang w:val="fr-FR"/>
-        </w:rPr>
-        <w:t xml:space="preserve"> en tant que tel. En effet, lorsqu’on envoi des </w:t>
-      </w:r>
-      <w:r>
-        <w:rPr>
-          <w:i/>
-          <w:iCs/>
-          <w:lang w:val="fr-FR"/>
-        </w:rPr>
-        <w:t xml:space="preserve">byte </w:t>
-      </w:r>
-      <w:proofErr w:type="spellStart"/>
-      <w:r>
-        <w:rPr>
-          <w:i/>
-          <w:iCs/>
-          <w:lang w:val="fr-FR"/>
-        </w:rPr>
-        <w:t>array</w:t>
-      </w:r>
-      <w:proofErr w:type="spellEnd"/>
-      <w:r>
-        <w:rPr>
-          <w:lang w:val="fr-FR"/>
-        </w:rPr>
-        <w:t xml:space="preserve"> entre socket, il faut réserver l’espace mémoire. </w:t>
-      </w:r>
-    </w:p>
-    <w:p>
-      <w:pPr>
-        <w:pStyle w:val="Heading1"/>
-        <w:rPr>
-          <w:lang w:val="fr-FR"/>
-        </w:rPr>
-      </w:pPr>
-      <w:r>
-        <w:rPr>
-          <w:lang w:val="fr-FR"/>
-        </w:rPr>
-        <w:t>Critiques et Améliorations</w:t>
-      </w:r>
-    </w:p>
-    <w:p>
-      <w:pPr>
-        <w:jc w:val="both"/>
-        <w:rPr>
-          <w:lang w:val="fr-CA"/>
-        </w:rPr>
-      </w:pPr>
-      <w:r>
-        <w:rPr>
-          <w:lang w:val="fr-CA"/>
-        </w:rPr>
-        <w:t>En</w:t>
-      </w:r>
-      <w:r>
-        <w:rPr>
-          <w:lang w:val="fr-CA"/>
-        </w:rPr>
-        <w:t xml:space="preserve"> termes de réseautique, nous croyons que ce laboratoire ne permet pas énormément de mettre en application les connaissances théoriques vues en cours. En effet, le seul parallèle entre le cours théorique et ce laboratoire sont les adresses </w:t>
-      </w:r>
-      <w:proofErr w:type="spellStart"/>
-      <w:r>
-        <w:rPr>
-          <w:lang w:val="fr-CA"/>
-        </w:rPr>
-        <w:t>IPs</w:t>
-      </w:r>
-      <w:proofErr w:type="spellEnd"/>
-      <w:r>
-        <w:rPr>
-          <w:lang w:val="fr-CA"/>
-        </w:rPr>
-        <w:t xml:space="preserve"> et les port</w:t>
-      </w:r>
-      <w:r>
-        <w:rPr>
-          <w:lang w:val="fr-CA"/>
-        </w:rPr>
-        <w:t>s. De plus,</w:t>
-      </w:r>
-      <w:r>
-        <w:rPr>
-          <w:lang w:val="fr-CA"/>
-        </w:rPr>
-        <w:t xml:space="preserve"> tout ce que nous avions à faire était d’appeler une fonction </w:t>
-      </w:r>
-      <w:proofErr w:type="spellStart"/>
-      <w:proofErr w:type="gramStart"/>
-      <w:r>
-        <w:rPr>
-          <w:i/>
-          <w:iCs/>
-          <w:lang w:val="fr-CA"/>
-        </w:rPr>
-        <w:t>connect</w:t>
-      </w:r>
-      <w:proofErr w:type="spellEnd"/>
-      <w:r>
-        <w:rPr>
-          <w:i/>
-          <w:iCs/>
-          <w:lang w:val="fr-CA"/>
-        </w:rPr>
-        <w:t>(</w:t>
-      </w:r>
-      <w:proofErr w:type="gramEnd"/>
-      <w:r>
-        <w:rPr>
-          <w:i/>
-          <w:iCs/>
-          <w:lang w:val="fr-CA"/>
-        </w:rPr>
-        <w:t>)</w:t>
-      </w:r>
-      <w:r>
-        <w:rPr>
-          <w:lang w:val="fr-CA"/>
-        </w:rPr>
-        <w:t xml:space="preserve"> pour établir la connexion.  </w:t>
-      </w:r>
-    </w:p>
-    <w:p>
-      <w:pPr>
-        <w:jc w:val="both"/>
-        <w:rPr>
-          <w:lang w:val="fr-CA"/>
-        </w:rPr>
-      </w:pPr>
-      <w:r>
-        <w:rPr>
-          <w:lang w:val="fr-CA"/>
-        </w:rPr>
-        <w:t xml:space="preserve">Aussi, selon nous, le laboratoire aurait pût être </w:t>
+          <w:lang w:val="fr-CA"/>
+        </w:rPr>
+      </w:pPr>
+      <w:r>
+        <w:rPr>
+          <w:lang w:val="fr-CA"/>
+        </w:rPr>
+        <w:t xml:space="preserve">Aussi, selon nous, le laboratoire aurait </w:t>
+      </w:r>
+      <w:r>
+        <w:rPr>
+          <w:lang w:val="fr-CA"/>
+        </w:rPr>
+        <w:t>pu</w:t>
+      </w:r>
+      <w:r>
+        <w:rPr>
+          <w:lang w:val="fr-CA"/>
+        </w:rPr>
+        <w:t xml:space="preserve"> être </w:t>
       </w:r>
       <w:r>
         <w:rPr>

</xml_diff>